<commit_message>
spring roo with bootstrap
</commit_message>
<xml_diff>
--- a/doc/Dokumentation_Projektverwaltung.docx
+++ b/doc/Dokumentation_Projektverwaltung.docx
@@ -2692,14 +2692,12 @@
           <w:lang w:eastAsia="de-DE"/>
         </w:rPr>
       </w:pPr>
-      <w:proofErr w:type="spellStart"/>
       <w:r>
         <w:rPr>
           <w:lang w:eastAsia="de-DE"/>
         </w:rPr>
         <w:t>Blablabla</w:t>
       </w:r>
-      <w:proofErr w:type="spellEnd"/>
       <w:r>
         <w:rPr>
           <w:lang w:eastAsia="de-DE"/>
@@ -2889,14 +2887,12 @@
                 <w:lang w:val="de-DE" w:eastAsia="de-DE"/>
               </w:rPr>
             </w:pPr>
-            <w:proofErr w:type="spellStart"/>
             <w:r>
               <w:rPr>
                 <w:lang w:val="de-DE" w:eastAsia="de-DE"/>
               </w:rPr>
               <w:t>Massnahmen</w:t>
             </w:r>
-            <w:proofErr w:type="spellEnd"/>
           </w:p>
         </w:tc>
       </w:tr>
@@ -2984,21 +2980,12 @@
                 <w:lang w:val="de-DE" w:eastAsia="de-DE"/>
               </w:rPr>
             </w:pPr>
-            <w:proofErr w:type="spellStart"/>
             <w:r>
               <w:rPr>
                 <w:b w:val="0"/>
                 <w:lang w:val="de-DE" w:eastAsia="de-DE"/>
               </w:rPr>
-              <w:t>Dokumenationsvorlage</w:t>
-            </w:r>
-            <w:proofErr w:type="spellEnd"/>
-            <w:r>
-              <w:rPr>
-                <w:b w:val="0"/>
-                <w:lang w:val="de-DE" w:eastAsia="de-DE"/>
-              </w:rPr>
-              <w:t xml:space="preserve"> erstellt</w:t>
+              <w:t>Dokumenationsvorlage erstellt</w:t>
             </w:r>
           </w:p>
         </w:tc>
@@ -3296,14 +3283,12 @@
                 <w:lang w:val="de-DE" w:eastAsia="de-DE"/>
               </w:rPr>
             </w:pPr>
-            <w:proofErr w:type="spellStart"/>
             <w:r>
               <w:rPr>
                 <w:lang w:val="de-DE" w:eastAsia="de-DE"/>
               </w:rPr>
               <w:t>Massnahmen</w:t>
             </w:r>
-            <w:proofErr w:type="spellEnd"/>
           </w:p>
         </w:tc>
       </w:tr>
@@ -3391,16 +3376,8 @@
               <w:rPr>
                 <w:lang w:val="de-DE" w:eastAsia="de-DE"/>
               </w:rPr>
-              <w:t xml:space="preserve">Noch kein kritischer Verzug, deshalb keine </w:t>
-            </w:r>
-            <w:proofErr w:type="spellStart"/>
-            <w:r>
-              <w:rPr>
-                <w:lang w:val="de-DE" w:eastAsia="de-DE"/>
-              </w:rPr>
-              <w:t>Massnahmen</w:t>
-            </w:r>
-            <w:proofErr w:type="spellEnd"/>
+              <w:t>Noch kein kritischer Verzug, deshalb keine Massnahmen</w:t>
+            </w:r>
           </w:p>
         </w:tc>
       </w:tr>
@@ -3718,14 +3695,12 @@
                 <w:lang w:val="de-DE" w:eastAsia="de-DE"/>
               </w:rPr>
             </w:pPr>
-            <w:proofErr w:type="spellStart"/>
             <w:r>
               <w:rPr>
                 <w:lang w:val="de-DE" w:eastAsia="de-DE"/>
               </w:rPr>
               <w:t>Massnahmen</w:t>
             </w:r>
-            <w:proofErr w:type="spellEnd"/>
           </w:p>
         </w:tc>
       </w:tr>
@@ -3891,21 +3866,12 @@
                 <w:lang w:val="de-DE" w:eastAsia="de-DE"/>
               </w:rPr>
             </w:pPr>
-            <w:proofErr w:type="spellStart"/>
             <w:r>
               <w:rPr>
                 <w:b w:val="0"/>
                 <w:lang w:val="de-DE" w:eastAsia="de-DE"/>
               </w:rPr>
-              <w:t>Git</w:t>
-            </w:r>
-            <w:proofErr w:type="spellEnd"/>
-            <w:r>
-              <w:rPr>
-                <w:b w:val="0"/>
-                <w:lang w:val="de-DE" w:eastAsia="de-DE"/>
-              </w:rPr>
-              <w:t>-Repository erstellen</w:t>
+              <w:t>Git-Repository erstellen</w:t>
             </w:r>
           </w:p>
         </w:tc>
@@ -4118,17 +4084,8 @@
                 <w:b w:val="0"/>
                 <w:lang w:val="de-DE" w:eastAsia="de-DE"/>
               </w:rPr>
-              <w:t xml:space="preserve">Aufsetzen eines </w:t>
-            </w:r>
-            <w:proofErr w:type="spellStart"/>
-            <w:r>
-              <w:rPr>
-                <w:b w:val="0"/>
-                <w:lang w:val="de-DE" w:eastAsia="de-DE"/>
-              </w:rPr>
-              <w:t>Workspaces</w:t>
-            </w:r>
-            <w:proofErr w:type="spellEnd"/>
+              <w:t>Aufsetzen eines Workspaces</w:t>
+            </w:r>
           </w:p>
         </w:tc>
         <w:tc>
@@ -4277,14 +4234,12 @@
                 <w:lang w:val="de-DE" w:eastAsia="de-DE"/>
               </w:rPr>
             </w:pPr>
-            <w:proofErr w:type="spellStart"/>
             <w:r>
               <w:rPr>
                 <w:lang w:val="de-DE" w:eastAsia="de-DE"/>
               </w:rPr>
               <w:t>Massnahmen</w:t>
             </w:r>
-            <w:proofErr w:type="spellEnd"/>
           </w:p>
         </w:tc>
       </w:tr>
@@ -4371,23 +4326,7 @@
                 <w:b w:val="0"/>
                 <w:lang w:val="de-DE" w:eastAsia="de-DE"/>
               </w:rPr>
-              <w:t xml:space="preserve">Diagramme für </w:t>
-            </w:r>
-            <w:proofErr w:type="spellStart"/>
-            <w:r>
-              <w:rPr>
-                <w:b w:val="0"/>
-                <w:lang w:val="de-DE" w:eastAsia="de-DE"/>
-              </w:rPr>
-              <w:t>Use</w:t>
-            </w:r>
-            <w:proofErr w:type="spellEnd"/>
-            <w:r>
-              <w:rPr>
-                <w:b w:val="0"/>
-                <w:lang w:val="de-DE" w:eastAsia="de-DE"/>
-              </w:rPr>
-              <w:t xml:space="preserve"> Cases</w:t>
+              <w:t>Diagramme für Use Cases</w:t>
             </w:r>
           </w:p>
         </w:tc>
@@ -4452,23 +4391,7 @@
                 <w:b w:val="0"/>
                 <w:lang w:val="de-DE" w:eastAsia="de-DE"/>
               </w:rPr>
-              <w:t xml:space="preserve">Testplan für </w:t>
-            </w:r>
-            <w:proofErr w:type="spellStart"/>
-            <w:r>
-              <w:rPr>
-                <w:b w:val="0"/>
-                <w:lang w:val="de-DE" w:eastAsia="de-DE"/>
-              </w:rPr>
-              <w:t>Use</w:t>
-            </w:r>
-            <w:proofErr w:type="spellEnd"/>
-            <w:r>
-              <w:rPr>
-                <w:b w:val="0"/>
-                <w:lang w:val="de-DE" w:eastAsia="de-DE"/>
-              </w:rPr>
-              <w:t xml:space="preserve"> Cases</w:t>
+              <w:t>Testplan für Use Cases</w:t>
             </w:r>
           </w:p>
         </w:tc>
@@ -4813,14 +4736,12 @@
                 <w:lang w:val="de-DE" w:eastAsia="de-DE"/>
               </w:rPr>
             </w:pPr>
-            <w:proofErr w:type="spellStart"/>
             <w:r>
               <w:rPr>
                 <w:lang w:val="de-DE" w:eastAsia="de-DE"/>
               </w:rPr>
               <w:t>Massnahmen</w:t>
             </w:r>
-            <w:proofErr w:type="spellEnd"/>
           </w:p>
         </w:tc>
       </w:tr>
@@ -4840,6 +4761,13 @@
                 <w:lang w:val="de-DE" w:eastAsia="de-DE"/>
               </w:rPr>
             </w:pPr>
+            <w:r>
+              <w:rPr>
+                <w:b w:val="0"/>
+                <w:lang w:val="de-DE" w:eastAsia="de-DE"/>
+              </w:rPr>
+              <w:t>UI Skizzen</w:t>
+            </w:r>
           </w:p>
         </w:tc>
         <w:tc>
@@ -4875,6 +4803,197 @@
           <w:p>
             <w:pPr>
               <w:cnfStyle w:val="000000100000" w:firstRow="0" w:lastRow="0" w:firstColumn="0" w:lastColumn="0" w:oddVBand="0" w:evenVBand="0" w:oddHBand="1" w:evenHBand="0" w:firstRowFirstColumn="0" w:firstRowLastColumn="0" w:lastRowFirstColumn="0" w:lastRowLastColumn="0"/>
+              <w:rPr>
+                <w:lang w:val="de-DE" w:eastAsia="de-DE"/>
+              </w:rPr>
+            </w:pPr>
+          </w:p>
+        </w:tc>
+      </w:tr>
+      <w:tr>
+        <w:tc>
+          <w:tcPr>
+            <w:cnfStyle w:val="001000000000" w:firstRow="0" w:lastRow="0" w:firstColumn="1" w:lastColumn="0" w:oddVBand="0" w:evenVBand="0" w:oddHBand="0" w:evenHBand="0" w:firstRowFirstColumn="0" w:firstRowLastColumn="0" w:lastRowFirstColumn="0" w:lastRowLastColumn="0"/>
+            <w:tcW w:w="2960" w:type="dxa"/>
+          </w:tcPr>
+          <w:p>
+            <w:pPr>
+              <w:rPr>
+                <w:b w:val="0"/>
+                <w:lang w:val="de-DE" w:eastAsia="de-DE"/>
+              </w:rPr>
+            </w:pPr>
+            <w:r>
+              <w:rPr>
+                <w:b w:val="0"/>
+                <w:lang w:val="de-DE" w:eastAsia="de-DE"/>
+              </w:rPr>
+              <w:t>Layout implementieren</w:t>
+            </w:r>
+          </w:p>
+        </w:tc>
+        <w:tc>
+          <w:tcPr>
+            <w:tcW w:w="931" w:type="dxa"/>
+          </w:tcPr>
+          <w:p>
+            <w:pPr>
+              <w:cnfStyle w:val="000000000000" w:firstRow="0" w:lastRow="0" w:firstColumn="0" w:lastColumn="0" w:oddVBand="0" w:evenVBand="0" w:oddHBand="0" w:evenHBand="0" w:firstRowFirstColumn="0" w:firstRowLastColumn="0" w:lastRowFirstColumn="0" w:lastRowLastColumn="0"/>
+              <w:rPr>
+                <w:lang w:val="de-DE" w:eastAsia="de-DE"/>
+              </w:rPr>
+            </w:pPr>
+          </w:p>
+        </w:tc>
+        <w:tc>
+          <w:tcPr>
+            <w:tcW w:w="2582" w:type="dxa"/>
+          </w:tcPr>
+          <w:p>
+            <w:pPr>
+              <w:cnfStyle w:val="000000000000" w:firstRow="0" w:lastRow="0" w:firstColumn="0" w:lastColumn="0" w:oddVBand="0" w:evenVBand="0" w:oddHBand="0" w:evenHBand="0" w:firstRowFirstColumn="0" w:firstRowLastColumn="0" w:lastRowFirstColumn="0" w:lastRowLastColumn="0"/>
+              <w:rPr>
+                <w:lang w:val="de-DE" w:eastAsia="de-DE"/>
+              </w:rPr>
+            </w:pPr>
+          </w:p>
+        </w:tc>
+        <w:tc>
+          <w:tcPr>
+            <w:tcW w:w="2589" w:type="dxa"/>
+          </w:tcPr>
+          <w:p>
+            <w:pPr>
+              <w:cnfStyle w:val="000000000000" w:firstRow="0" w:lastRow="0" w:firstColumn="0" w:lastColumn="0" w:oddVBand="0" w:evenVBand="0" w:oddHBand="0" w:evenHBand="0" w:firstRowFirstColumn="0" w:firstRowLastColumn="0" w:lastRowFirstColumn="0" w:lastRowLastColumn="0"/>
+              <w:rPr>
+                <w:lang w:val="de-DE" w:eastAsia="de-DE"/>
+              </w:rPr>
+            </w:pPr>
+          </w:p>
+        </w:tc>
+      </w:tr>
+      <w:tr>
+        <w:trPr>
+          <w:cnfStyle w:val="000000100000" w:firstRow="0" w:lastRow="0" w:firstColumn="0" w:lastColumn="0" w:oddVBand="0" w:evenVBand="0" w:oddHBand="1" w:evenHBand="0" w:firstRowFirstColumn="0" w:firstRowLastColumn="0" w:lastRowFirstColumn="0" w:lastRowLastColumn="0"/>
+        </w:trPr>
+        <w:tc>
+          <w:tcPr>
+            <w:cnfStyle w:val="001000000000" w:firstRow="0" w:lastRow="0" w:firstColumn="1" w:lastColumn="0" w:oddVBand="0" w:evenVBand="0" w:oddHBand="0" w:evenHBand="0" w:firstRowFirstColumn="0" w:firstRowLastColumn="0" w:lastRowFirstColumn="0" w:lastRowLastColumn="0"/>
+            <w:tcW w:w="2960" w:type="dxa"/>
+          </w:tcPr>
+          <w:p>
+            <w:pPr>
+              <w:rPr>
+                <w:b w:val="0"/>
+                <w:lang w:val="de-DE" w:eastAsia="de-DE"/>
+              </w:rPr>
+            </w:pPr>
+            <w:r>
+              <w:rPr>
+                <w:b w:val="0"/>
+                <w:lang w:val="de-DE" w:eastAsia="de-DE"/>
+              </w:rPr>
+              <w:t>Saubere Schichten Trennung</w:t>
+            </w:r>
+          </w:p>
+        </w:tc>
+        <w:tc>
+          <w:tcPr>
+            <w:tcW w:w="931" w:type="dxa"/>
+          </w:tcPr>
+          <w:p>
+            <w:pPr>
+              <w:cnfStyle w:val="000000100000" w:firstRow="0" w:lastRow="0" w:firstColumn="0" w:lastColumn="0" w:oddVBand="0" w:evenVBand="0" w:oddHBand="1" w:evenHBand="0" w:firstRowFirstColumn="0" w:firstRowLastColumn="0" w:lastRowFirstColumn="0" w:lastRowLastColumn="0"/>
+              <w:rPr>
+                <w:lang w:val="de-DE" w:eastAsia="de-DE"/>
+              </w:rPr>
+            </w:pPr>
+          </w:p>
+        </w:tc>
+        <w:tc>
+          <w:tcPr>
+            <w:tcW w:w="2582" w:type="dxa"/>
+          </w:tcPr>
+          <w:p>
+            <w:pPr>
+              <w:cnfStyle w:val="000000100000" w:firstRow="0" w:lastRow="0" w:firstColumn="0" w:lastColumn="0" w:oddVBand="0" w:evenVBand="0" w:oddHBand="1" w:evenHBand="0" w:firstRowFirstColumn="0" w:firstRowLastColumn="0" w:lastRowFirstColumn="0" w:lastRowLastColumn="0"/>
+              <w:rPr>
+                <w:lang w:val="de-DE" w:eastAsia="de-DE"/>
+              </w:rPr>
+            </w:pPr>
+          </w:p>
+        </w:tc>
+        <w:tc>
+          <w:tcPr>
+            <w:tcW w:w="2589" w:type="dxa"/>
+          </w:tcPr>
+          <w:p>
+            <w:pPr>
+              <w:cnfStyle w:val="000000100000" w:firstRow="0" w:lastRow="0" w:firstColumn="0" w:lastColumn="0" w:oddVBand="0" w:evenVBand="0" w:oddHBand="1" w:evenHBand="0" w:firstRowFirstColumn="0" w:firstRowLastColumn="0" w:lastRowFirstColumn="0" w:lastRowLastColumn="0"/>
+              <w:rPr>
+                <w:lang w:val="de-DE" w:eastAsia="de-DE"/>
+              </w:rPr>
+            </w:pPr>
+          </w:p>
+        </w:tc>
+      </w:tr>
+      <w:tr>
+        <w:tc>
+          <w:tcPr>
+            <w:cnfStyle w:val="001000000000" w:firstRow="0" w:lastRow="0" w:firstColumn="1" w:lastColumn="0" w:oddVBand="0" w:evenVBand="0" w:oddHBand="0" w:evenHBand="0" w:firstRowFirstColumn="0" w:firstRowLastColumn="0" w:lastRowFirstColumn="0" w:lastRowLastColumn="0"/>
+            <w:tcW w:w="2960" w:type="dxa"/>
+          </w:tcPr>
+          <w:p>
+            <w:pPr>
+              <w:rPr>
+                <w:b w:val="0"/>
+                <w:lang w:val="de-DE" w:eastAsia="de-DE"/>
+              </w:rPr>
+            </w:pPr>
+            <w:r>
+              <w:rPr>
+                <w:b w:val="0"/>
+                <w:lang w:val="de-DE" w:eastAsia="de-DE"/>
+              </w:rPr>
+              <w:t>Änderungsmanagement erstellen</w:t>
+            </w:r>
+            <w:bookmarkStart w:id="5" w:name="_GoBack"/>
+            <w:bookmarkEnd w:id="5"/>
+          </w:p>
+        </w:tc>
+        <w:tc>
+          <w:tcPr>
+            <w:tcW w:w="931" w:type="dxa"/>
+          </w:tcPr>
+          <w:p>
+            <w:pPr>
+              <w:cnfStyle w:val="000000000000" w:firstRow="0" w:lastRow="0" w:firstColumn="0" w:lastColumn="0" w:oddVBand="0" w:evenVBand="0" w:oddHBand="0" w:evenHBand="0" w:firstRowFirstColumn="0" w:firstRowLastColumn="0" w:lastRowFirstColumn="0" w:lastRowLastColumn="0"/>
+              <w:rPr>
+                <w:lang w:val="de-DE" w:eastAsia="de-DE"/>
+              </w:rPr>
+            </w:pPr>
+          </w:p>
+        </w:tc>
+        <w:tc>
+          <w:tcPr>
+            <w:tcW w:w="2582" w:type="dxa"/>
+          </w:tcPr>
+          <w:p>
+            <w:pPr>
+              <w:cnfStyle w:val="000000000000" w:firstRow="0" w:lastRow="0" w:firstColumn="0" w:lastColumn="0" w:oddVBand="0" w:evenVBand="0" w:oddHBand="0" w:evenHBand="0" w:firstRowFirstColumn="0" w:firstRowLastColumn="0" w:lastRowFirstColumn="0" w:lastRowLastColumn="0"/>
+              <w:rPr>
+                <w:lang w:val="de-DE" w:eastAsia="de-DE"/>
+              </w:rPr>
+            </w:pPr>
+          </w:p>
+        </w:tc>
+        <w:tc>
+          <w:tcPr>
+            <w:tcW w:w="2589" w:type="dxa"/>
+          </w:tcPr>
+          <w:p>
+            <w:pPr>
+              <w:cnfStyle w:val="000000000000" w:firstRow="0" w:lastRow="0" w:firstColumn="0" w:lastColumn="0" w:oddVBand="0" w:evenVBand="0" w:oddHBand="0" w:evenHBand="0" w:firstRowFirstColumn="0" w:firstRowLastColumn="0" w:lastRowFirstColumn="0" w:lastRowLastColumn="0"/>
               <w:rPr>
                 <w:lang w:val="de-DE" w:eastAsia="de-DE"/>
               </w:rPr>
@@ -4895,6 +5014,7 @@
         <w:rPr>
           <w:lang w:val="de-DE"/>
         </w:rPr>
+        <w:lastRenderedPageBreak/>
         <w:t>Konstruktion Iteration 2</w:t>
       </w:r>
     </w:p>
@@ -4982,14 +5102,12 @@
                 <w:lang w:val="de-DE" w:eastAsia="de-DE"/>
               </w:rPr>
             </w:pPr>
-            <w:proofErr w:type="spellStart"/>
             <w:r>
               <w:rPr>
                 <w:lang w:val="de-DE" w:eastAsia="de-DE"/>
               </w:rPr>
               <w:t>Massnahmen</w:t>
             </w:r>
-            <w:proofErr w:type="spellEnd"/>
           </w:p>
         </w:tc>
       </w:tr>
@@ -5064,7 +5182,6 @@
         <w:rPr>
           <w:lang w:val="de-DE"/>
         </w:rPr>
-        <w:lastRenderedPageBreak/>
         <w:t>Einführung Iteration 2</w:t>
       </w:r>
     </w:p>
@@ -5152,14 +5269,12 @@
                 <w:lang w:val="de-DE" w:eastAsia="de-DE"/>
               </w:rPr>
             </w:pPr>
-            <w:proofErr w:type="spellStart"/>
             <w:r>
               <w:rPr>
                 <w:lang w:val="de-DE" w:eastAsia="de-DE"/>
               </w:rPr>
               <w:t>Massnahmen</w:t>
             </w:r>
-            <w:proofErr w:type="spellEnd"/>
           </w:p>
         </w:tc>
       </w:tr>
@@ -5226,21 +5341,21 @@
       <w:pPr>
         <w:pStyle w:val="berschrift1"/>
       </w:pPr>
-      <w:bookmarkStart w:id="5" w:name="_Toc440210829"/>
+      <w:bookmarkStart w:id="6" w:name="_Toc440210829"/>
       <w:r>
         <w:t>Risikoanalyse</w:t>
       </w:r>
-      <w:bookmarkEnd w:id="5"/>
+      <w:bookmarkEnd w:id="6"/>
     </w:p>
     <w:p>
       <w:pPr>
         <w:pStyle w:val="berschrift2"/>
       </w:pPr>
-      <w:bookmarkStart w:id="6" w:name="_Toc440210830"/>
+      <w:bookmarkStart w:id="7" w:name="_Toc440210830"/>
       <w:r>
         <w:t>Allgemein</w:t>
       </w:r>
-      <w:bookmarkEnd w:id="6"/>
+      <w:bookmarkEnd w:id="7"/>
     </w:p>
     <w:p>
       <w:pPr>
@@ -5264,35 +5379,7 @@
         <w:rPr>
           <w:lang w:eastAsia="de-DE"/>
         </w:rPr>
-        <w:t xml:space="preserve">Die Risikoanalyse dient zur differenzierten Betrachtung und Diskussion einzelner (oder aller) beobachteten Risiken für das Projekt „Liegenschaftsverwaltung </w:t>
-      </w:r>
-      <w:proofErr w:type="spellStart"/>
-      <w:r>
-        <w:rPr>
-          <w:lang w:eastAsia="de-DE"/>
-        </w:rPr>
-        <w:t>ImmoGlobal</w:t>
-      </w:r>
-      <w:proofErr w:type="spellEnd"/>
-      <w:r>
-        <w:rPr>
-          <w:lang w:eastAsia="de-DE"/>
-        </w:rPr>
-        <w:t xml:space="preserve">“. Sie dient vor allem für alle Projektbeteiligten als Information, welche Situationen </w:t>
-      </w:r>
-      <w:proofErr w:type="spellStart"/>
-      <w:r>
-        <w:rPr>
-          <w:lang w:eastAsia="de-DE"/>
-        </w:rPr>
-        <w:t>einRisiko</w:t>
-      </w:r>
-      <w:proofErr w:type="spellEnd"/>
-      <w:r>
-        <w:rPr>
-          <w:lang w:eastAsia="de-DE"/>
-        </w:rPr>
-        <w:t xml:space="preserve"> für das Problem darstellen könnte.</w:t>
+        <w:t>Die Risikoanalyse dient zur differenzierten Betrachtung und Diskussion einzelner (oder aller) beobachteten Risiken für das Projekt „Liegenschaftsverwaltung ImmoGlobal“. Sie dient vor allem für alle Projektbeteiligten als Information, welche Situationen einRisiko für das Problem darstellen könnte.</w:t>
       </w:r>
     </w:p>
     <w:p>
@@ -5488,11 +5575,11 @@
       <w:pPr>
         <w:pStyle w:val="berschrift2"/>
       </w:pPr>
-      <w:bookmarkStart w:id="7" w:name="_Toc440210831"/>
+      <w:bookmarkStart w:id="8" w:name="_Toc440210831"/>
       <w:r>
         <w:t>Analyse möglicher Probleme</w:t>
       </w:r>
-      <w:bookmarkEnd w:id="7"/>
+      <w:bookmarkEnd w:id="8"/>
     </w:p>
     <w:p>
       <w:pPr>
@@ -5533,14 +5620,12 @@
                 <w:lang w:eastAsia="de-DE"/>
               </w:rPr>
             </w:pPr>
-            <w:proofErr w:type="spellStart"/>
             <w:r>
               <w:rPr>
                 <w:lang w:eastAsia="de-DE"/>
               </w:rPr>
               <w:t>Id</w:t>
             </w:r>
-            <w:proofErr w:type="spellEnd"/>
           </w:p>
         </w:tc>
         <w:tc>
@@ -5641,21 +5726,7 @@
               <w:rPr>
                 <w:lang w:eastAsia="de-DE"/>
               </w:rPr>
-              <w:t xml:space="preserve">Der Projektleiter erkrankt oder </w:t>
-            </w:r>
-            <w:proofErr w:type="gramStart"/>
-            <w:r>
-              <w:rPr>
-                <w:lang w:eastAsia="de-DE"/>
-              </w:rPr>
-              <w:t>verunfallt</w:t>
-            </w:r>
-            <w:proofErr w:type="gramEnd"/>
-            <w:r>
-              <w:rPr>
-                <w:lang w:eastAsia="de-DE"/>
-              </w:rPr>
-              <w:t>. Er ist nicht mehr in der Lage für das Projekt zu arbeiten.</w:t>
+              <w:t>Der Projektleiter erkrankt oder verunfallt. Er ist nicht mehr in der Lage für das Projekt zu arbeiten.</w:t>
             </w:r>
           </w:p>
         </w:tc>
@@ -5866,14 +5937,12 @@
                 <w:lang w:eastAsia="de-DE"/>
               </w:rPr>
             </w:pPr>
-            <w:proofErr w:type="spellStart"/>
             <w:r>
               <w:rPr>
                 <w:lang w:eastAsia="de-DE"/>
               </w:rPr>
               <w:t>Id</w:t>
             </w:r>
-            <w:proofErr w:type="spellEnd"/>
           </w:p>
         </w:tc>
         <w:tc>
@@ -5974,21 +6043,7 @@
               <w:rPr>
                 <w:lang w:eastAsia="de-DE"/>
               </w:rPr>
-              <w:t xml:space="preserve">Jegliche Daten von Dokumentation bis </w:t>
-            </w:r>
-            <w:proofErr w:type="spellStart"/>
-            <w:r>
-              <w:rPr>
-                <w:lang w:eastAsia="de-DE"/>
-              </w:rPr>
-              <w:t>Sourcecode</w:t>
-            </w:r>
-            <w:proofErr w:type="spellEnd"/>
-            <w:r>
-              <w:rPr>
-                <w:lang w:eastAsia="de-DE"/>
-              </w:rPr>
-              <w:t xml:space="preserve"> sind auf Festplatten abgelegt. Diese können durch ein viel Zahl von Gründen nicht mehr funktionieren und auf die Daten kann nicht mehr zugegriffen werden.</w:t>
+              <w:t>Jegliche Daten von Dokumentation bis Sourcecode sind auf Festplatten abgelegt. Diese können durch ein viel Zahl von Gründen nicht mehr funktionieren und auf die Daten kann nicht mehr zugegriffen werden.</w:t>
             </w:r>
           </w:p>
         </w:tc>
@@ -6052,6 +6107,7 @@
               <w:rPr>
                 <w:lang w:eastAsia="de-DE"/>
               </w:rPr>
+              <w:lastRenderedPageBreak/>
               <w:t>Wahrscheinlichkeit</w:t>
             </w:r>
           </w:p>
@@ -6171,7 +6227,6 @@
         <w:ind w:left="709" w:hanging="709"/>
       </w:pPr>
       <w:r>
-        <w:lastRenderedPageBreak/>
         <w:t>Zeitplanung</w:t>
       </w:r>
     </w:p>
@@ -6200,14 +6255,12 @@
                 <w:lang w:eastAsia="de-DE"/>
               </w:rPr>
             </w:pPr>
-            <w:proofErr w:type="spellStart"/>
             <w:r>
               <w:rPr>
                 <w:lang w:eastAsia="de-DE"/>
               </w:rPr>
               <w:t>Id</w:t>
             </w:r>
-            <w:proofErr w:type="spellEnd"/>
           </w:p>
         </w:tc>
         <w:tc>
@@ -6500,22 +6553,22 @@
       <w:pPr>
         <w:pStyle w:val="berschrift1"/>
       </w:pPr>
-      <w:bookmarkStart w:id="8" w:name="_Toc440210832"/>
+      <w:bookmarkStart w:id="9" w:name="_Toc440210832"/>
       <w:r>
         <w:lastRenderedPageBreak/>
         <w:t>Geschäftsprozessmodellierung</w:t>
       </w:r>
-      <w:bookmarkEnd w:id="8"/>
+      <w:bookmarkEnd w:id="9"/>
     </w:p>
     <w:p>
       <w:pPr>
         <w:pStyle w:val="berschrift2"/>
       </w:pPr>
-      <w:bookmarkStart w:id="9" w:name="_Toc440210833"/>
+      <w:bookmarkStart w:id="10" w:name="_Toc440210833"/>
       <w:r>
         <w:t>Geschäftsprozess</w:t>
       </w:r>
-      <w:bookmarkEnd w:id="9"/>
+      <w:bookmarkEnd w:id="10"/>
     </w:p>
     <w:tbl>
       <w:tblPr>
@@ -6620,21 +6673,7 @@
               <w:rPr>
                 <w:lang w:eastAsia="de-DE"/>
               </w:rPr>
-              <w:t xml:space="preserve">Vorgehensmodelle auszuwählen, und anschliessend das Projekt zu aktualisieren und </w:t>
-            </w:r>
-            <w:proofErr w:type="spellStart"/>
-            <w:r>
-              <w:rPr>
-                <w:lang w:eastAsia="de-DE"/>
-              </w:rPr>
-              <w:t>Reportings</w:t>
-            </w:r>
-            <w:proofErr w:type="spellEnd"/>
-            <w:r>
-              <w:rPr>
-                <w:lang w:eastAsia="de-DE"/>
-              </w:rPr>
-              <w:t xml:space="preserve"> zu generieren.</w:t>
+              <w:t>Vorgehensmodelle auszuwählen, und anschliessend das Projekt zu aktualisieren und Reportings zu generieren.</w:t>
             </w:r>
           </w:p>
         </w:tc>
@@ -7919,12 +7958,12 @@
       <w:pPr>
         <w:pStyle w:val="berschrift2"/>
       </w:pPr>
-      <w:bookmarkStart w:id="10" w:name="_Toc440210834"/>
+      <w:bookmarkStart w:id="11" w:name="_Toc440210834"/>
       <w:r>
         <w:lastRenderedPageBreak/>
         <w:t>Geschäftsanwendungsfälle</w:t>
       </w:r>
-      <w:bookmarkEnd w:id="10"/>
+      <w:bookmarkEnd w:id="11"/>
     </w:p>
     <w:p>
       <w:pPr>
@@ -10248,44 +10287,8 @@
               <w:rPr>
                 <w:lang w:eastAsia="de-DE"/>
               </w:rPr>
-              <w:t xml:space="preserve">Niedrig, </w:t>
-            </w:r>
-            <w:proofErr w:type="spellStart"/>
-            <w:r>
-              <w:rPr>
-                <w:lang w:eastAsia="de-DE"/>
-              </w:rPr>
-              <w:t>nice</w:t>
-            </w:r>
-            <w:proofErr w:type="spellEnd"/>
-            <w:r>
-              <w:rPr>
-                <w:lang w:eastAsia="de-DE"/>
-              </w:rPr>
-              <w:t xml:space="preserve"> </w:t>
-            </w:r>
-            <w:proofErr w:type="spellStart"/>
-            <w:r>
-              <w:rPr>
-                <w:lang w:eastAsia="de-DE"/>
-              </w:rPr>
-              <w:t>to</w:t>
-            </w:r>
-            <w:proofErr w:type="spellEnd"/>
-            <w:r>
-              <w:rPr>
-                <w:lang w:eastAsia="de-DE"/>
-              </w:rPr>
-              <w:t xml:space="preserve"> </w:t>
-            </w:r>
-            <w:proofErr w:type="spellStart"/>
-            <w:r>
-              <w:rPr>
-                <w:lang w:eastAsia="de-DE"/>
-              </w:rPr>
-              <w:t>have</w:t>
-            </w:r>
-            <w:proofErr w:type="spellEnd"/>
+              <w:t>Niedrig, nice to have</w:t>
+            </w:r>
           </w:p>
         </w:tc>
       </w:tr>
@@ -10680,21 +10683,21 @@
       <w:pPr>
         <w:pStyle w:val="berschrift1"/>
       </w:pPr>
-      <w:bookmarkStart w:id="11" w:name="_Toc440210835"/>
+      <w:bookmarkStart w:id="12" w:name="_Toc440210835"/>
       <w:r>
         <w:t>Anforderungsanalyse</w:t>
       </w:r>
-      <w:bookmarkEnd w:id="11"/>
+      <w:bookmarkEnd w:id="12"/>
     </w:p>
     <w:p>
       <w:pPr>
         <w:pStyle w:val="berschrift2"/>
       </w:pPr>
-      <w:bookmarkStart w:id="12" w:name="_Toc440210836"/>
+      <w:bookmarkStart w:id="13" w:name="_Toc440210836"/>
       <w:r>
         <w:t>Systemanwendungsfälle</w:t>
       </w:r>
-      <w:bookmarkEnd w:id="12"/>
+      <w:bookmarkEnd w:id="13"/>
     </w:p>
     <w:p>
       <w:pPr>
@@ -11535,21 +11538,7 @@
               <w:rPr>
                 <w:lang w:eastAsia="de-DE"/>
               </w:rPr>
-              <w:t xml:space="preserve">Dem Projekt ist ein </w:t>
-            </w:r>
-            <w:proofErr w:type="spellStart"/>
-            <w:r>
-              <w:rPr>
-                <w:lang w:eastAsia="de-DE"/>
-              </w:rPr>
-              <w:t>Vorgehenmodell</w:t>
-            </w:r>
-            <w:proofErr w:type="spellEnd"/>
-            <w:r>
-              <w:rPr>
-                <w:lang w:eastAsia="de-DE"/>
-              </w:rPr>
-              <w:t xml:space="preserve"> zugewiesen</w:t>
+              <w:t>Dem Projekt ist ein Vorgehenmodell zugewiesen</w:t>
             </w:r>
           </w:p>
         </w:tc>
@@ -19199,21 +19188,21 @@
       <w:pPr>
         <w:pStyle w:val="berschrift1"/>
       </w:pPr>
-      <w:bookmarkStart w:id="13" w:name="_Toc440210837"/>
+      <w:bookmarkStart w:id="14" w:name="_Toc440210837"/>
       <w:r>
         <w:t>Design</w:t>
       </w:r>
-      <w:bookmarkEnd w:id="13"/>
+      <w:bookmarkEnd w:id="14"/>
     </w:p>
     <w:p>
       <w:pPr>
         <w:pStyle w:val="berschrift2"/>
       </w:pPr>
-      <w:bookmarkStart w:id="14" w:name="_Toc440210838"/>
+      <w:bookmarkStart w:id="15" w:name="_Toc440210838"/>
       <w:r>
         <w:t>Fachklassen</w:t>
       </w:r>
-      <w:bookmarkEnd w:id="14"/>
+      <w:bookmarkEnd w:id="15"/>
     </w:p>
     <w:p>
       <w:pPr>
@@ -19228,11 +19217,11 @@
       <w:pPr>
         <w:pStyle w:val="berschrift2"/>
       </w:pPr>
-      <w:bookmarkStart w:id="15" w:name="_Toc440210839"/>
+      <w:bookmarkStart w:id="16" w:name="_Toc440210839"/>
       <w:r>
         <w:t>Datenbank</w:t>
       </w:r>
-      <w:bookmarkEnd w:id="15"/>
+      <w:bookmarkEnd w:id="16"/>
     </w:p>
     <w:p>
       <w:pPr>
@@ -19250,16 +19239,8 @@
         <w:rPr>
           <w:lang w:eastAsia="de-DE"/>
         </w:rPr>
-        <w:t xml:space="preserve"> Datenbank gesetzt. Das Mapping zwischen Java und der Datenbank wird mit </w:t>
+        <w:t xml:space="preserve"> Datenbank gesetzt. Das Mapping zwischen Java und der Datenbank wird mit Hibernate</w:t>
       </w:r>
-      <w:proofErr w:type="spellStart"/>
-      <w:r>
-        <w:rPr>
-          <w:lang w:eastAsia="de-DE"/>
-        </w:rPr>
-        <w:t>Hibernate</w:t>
-      </w:r>
-      <w:proofErr w:type="spellEnd"/>
       <w:r>
         <w:rPr>
           <w:lang w:eastAsia="de-DE"/>
@@ -19270,16 +19251,8 @@
         <w:rPr>
           <w:lang w:eastAsia="de-DE"/>
         </w:rPr>
-        <w:t xml:space="preserve">realisiert. </w:t>
+        <w:t>realisiert. Hibernate</w:t>
       </w:r>
-      <w:proofErr w:type="spellStart"/>
-      <w:r>
-        <w:rPr>
-          <w:lang w:eastAsia="de-DE"/>
-        </w:rPr>
-        <w:t>Hibernate</w:t>
-      </w:r>
-      <w:proofErr w:type="spellEnd"/>
       <w:r>
         <w:rPr>
           <w:lang w:eastAsia="de-DE"/>
@@ -19353,24 +19326,24 @@
       <w:pPr>
         <w:pStyle w:val="berschrift1"/>
       </w:pPr>
-      <w:bookmarkStart w:id="16" w:name="_Toc440210840"/>
+      <w:bookmarkStart w:id="17" w:name="_Toc440210840"/>
       <w:r>
         <w:t>Qualitätsmanagement</w:t>
       </w:r>
-      <w:bookmarkEnd w:id="16"/>
+      <w:bookmarkEnd w:id="17"/>
     </w:p>
     <w:p>
       <w:pPr>
         <w:pStyle w:val="berschrift2"/>
       </w:pPr>
-      <w:bookmarkStart w:id="17" w:name="_Toc440210841"/>
+      <w:bookmarkStart w:id="18" w:name="_Toc440210841"/>
       <w:r>
         <w:t>Test</w:t>
       </w:r>
       <w:r>
         <w:t>konzept</w:t>
       </w:r>
-      <w:bookmarkEnd w:id="17"/>
+      <w:bookmarkEnd w:id="18"/>
     </w:p>
     <w:p>
       <w:pPr>
@@ -19420,8 +19393,6 @@
       <w:r>
         <w:t>Testarten</w:t>
       </w:r>
-      <w:bookmarkStart w:id="18" w:name="_GoBack"/>
-      <w:bookmarkEnd w:id="18"/>
     </w:p>
     <w:tbl>
       <w:tblPr>
@@ -19468,14 +19439,12 @@
                 <w:lang w:eastAsia="de-DE"/>
               </w:rPr>
             </w:pPr>
-            <w:proofErr w:type="spellStart"/>
             <w:r>
               <w:rPr>
                 <w:lang w:eastAsia="de-DE"/>
               </w:rPr>
               <w:t>Testart</w:t>
             </w:r>
-            <w:proofErr w:type="spellEnd"/>
           </w:p>
         </w:tc>
         <w:tc>
@@ -19533,14 +19502,12 @@
                 <w:lang w:eastAsia="de-DE"/>
               </w:rPr>
             </w:pPr>
-            <w:proofErr w:type="spellStart"/>
             <w:r>
               <w:rPr>
                 <w:lang w:eastAsia="de-DE"/>
               </w:rPr>
               <w:t>Unittests</w:t>
             </w:r>
-            <w:proofErr w:type="spellEnd"/>
           </w:p>
         </w:tc>
         <w:tc>
@@ -19558,69 +19525,13 @@
               <w:rPr>
                 <w:lang w:eastAsia="de-DE"/>
               </w:rPr>
-              <w:t xml:space="preserve">Für jede Klasse wird ein </w:t>
-            </w:r>
-            <w:proofErr w:type="spellStart"/>
-            <w:r>
-              <w:rPr>
-                <w:lang w:eastAsia="de-DE"/>
-              </w:rPr>
-              <w:t>Unittest</w:t>
-            </w:r>
-            <w:proofErr w:type="spellEnd"/>
-            <w:r>
-              <w:rPr>
-                <w:lang w:eastAsia="de-DE"/>
-              </w:rPr>
-              <w:t xml:space="preserve"> erstellt. Ausnahmen bilden nur Klassen die keine Logik beinhalten z.B. einfach Container-Klassen. Im </w:t>
-            </w:r>
-            <w:proofErr w:type="spellStart"/>
-            <w:r>
-              <w:rPr>
-                <w:lang w:eastAsia="de-DE"/>
-              </w:rPr>
-              <w:t>Unittest</w:t>
-            </w:r>
-            <w:proofErr w:type="spellEnd"/>
-            <w:r>
-              <w:rPr>
-                <w:lang w:eastAsia="de-DE"/>
-              </w:rPr>
-              <w:t xml:space="preserve"> </w:t>
-            </w:r>
-            <w:proofErr w:type="gramStart"/>
-            <w:r>
-              <w:rPr>
-                <w:lang w:eastAsia="de-DE"/>
-              </w:rPr>
-              <w:t>wird</w:t>
-            </w:r>
-            <w:proofErr w:type="gramEnd"/>
-            <w:r>
-              <w:rPr>
-                <w:lang w:eastAsia="de-DE"/>
-              </w:rPr>
-              <w:t xml:space="preserve"> nur die Funktionen der zu testenden Klasse überprüft</w:t>
-            </w:r>
-            <w:r>
-              <w:rPr>
-                <w:lang w:eastAsia="de-DE"/>
-              </w:rPr>
-              <w:t xml:space="preserve">, andere benötigten Funktionen werden </w:t>
-            </w:r>
-            <w:proofErr w:type="spellStart"/>
-            <w:r>
-              <w:rPr>
-                <w:lang w:eastAsia="de-DE"/>
-              </w:rPr>
-              <w:t>gemockt</w:t>
-            </w:r>
-            <w:proofErr w:type="spellEnd"/>
-            <w:r>
-              <w:rPr>
-                <w:lang w:eastAsia="de-DE"/>
-              </w:rPr>
-              <w:t>.</w:t>
+              <w:t>Für jede Klasse wird ein Unittest erstellt. Ausnahmen bilden nur Klassen die keine Logik beinhalten z.B. einfach Container-Klassen. Im Unittest wird nur die Funktionen der zu testenden Klasse überprüft</w:t>
+            </w:r>
+            <w:r>
+              <w:rPr>
+                <w:lang w:eastAsia="de-DE"/>
+              </w:rPr>
+              <w:t>, andere benötigten Funktionen werden gemockt.</w:t>
             </w:r>
           </w:p>
         </w:tc>
@@ -20258,10 +20169,7 @@
         <w:pStyle w:val="berschrift4"/>
       </w:pPr>
       <w:r>
-        <w:t>Mitarbeiter</w:t>
-      </w:r>
-      <w:r>
-        <w:t xml:space="preserve"> </w:t>
+        <w:t xml:space="preserve">Mitarbeiter </w:t>
       </w:r>
       <w:r>
         <w:t>verwalten</w:t>
@@ -20292,19 +20200,11 @@
                 <w:lang w:eastAsia="de-DE"/>
               </w:rPr>
             </w:pPr>
-            <w:proofErr w:type="spellStart"/>
-            <w:r>
-              <w:rPr>
-                <w:lang w:eastAsia="de-DE"/>
-              </w:rPr>
-              <w:t>Id</w:t>
-            </w:r>
-            <w:proofErr w:type="spellEnd"/>
-            <w:r>
-              <w:rPr>
-                <w:lang w:eastAsia="de-DE"/>
-              </w:rPr>
-              <w:t xml:space="preserve"> / Titel</w:t>
+            <w:r>
+              <w:rPr>
+                <w:lang w:eastAsia="de-DE"/>
+              </w:rPr>
+              <w:t>Id / Titel</w:t>
             </w:r>
           </w:p>
         </w:tc>
@@ -20335,25 +20235,7 @@
               <w:rPr>
                 <w:lang w:eastAsia="de-DE"/>
               </w:rPr>
-              <w:t xml:space="preserve"> </w:t>
-            </w:r>
-            <w:r>
-              <w:rPr>
-                <w:lang w:eastAsia="de-DE"/>
-              </w:rPr>
-              <w:t xml:space="preserve">/ </w:t>
-            </w:r>
-            <w:r>
-              <w:rPr>
-                <w:lang w:eastAsia="de-DE"/>
-              </w:rPr>
-              <w:t>Mitarbeiter</w:t>
-            </w:r>
-            <w:r>
-              <w:rPr>
-                <w:lang w:eastAsia="de-DE"/>
-              </w:rPr>
-              <w:t xml:space="preserve"> </w:t>
+              <w:t xml:space="preserve"> / Mitarbeiter </w:t>
             </w:r>
             <w:r>
               <w:rPr>
@@ -20402,25 +20284,7 @@
               <w:rPr>
                 <w:lang w:eastAsia="de-DE"/>
               </w:rPr>
-              <w:t xml:space="preserve">Ein </w:t>
-            </w:r>
-            <w:r>
-              <w:rPr>
-                <w:lang w:eastAsia="de-DE"/>
-              </w:rPr>
-              <w:t>Mitarbeiter</w:t>
-            </w:r>
-            <w:r>
-              <w:rPr>
-                <w:lang w:eastAsia="de-DE"/>
-              </w:rPr>
-              <w:t xml:space="preserve"> mit folgenden Daten anlegen</w:t>
-            </w:r>
-            <w:r>
-              <w:rPr>
-                <w:lang w:eastAsia="de-DE"/>
-              </w:rPr>
-              <w:t>:</w:t>
+              <w:t>Ein Mitarbeiter mit folgenden Daten anlegen:</w:t>
             </w:r>
           </w:p>
           <w:p>
@@ -20525,31 +20389,7 @@
               <w:rPr>
                 <w:lang w:eastAsia="de-DE"/>
               </w:rPr>
-              <w:t>-Ansicht: neue</w:t>
-            </w:r>
-            <w:r>
-              <w:rPr>
-                <w:lang w:eastAsia="de-DE"/>
-              </w:rPr>
-              <w:t>r</w:t>
-            </w:r>
-            <w:r>
-              <w:rPr>
-                <w:lang w:eastAsia="de-DE"/>
-              </w:rPr>
-              <w:t xml:space="preserve"> </w:t>
-            </w:r>
-            <w:r>
-              <w:rPr>
-                <w:lang w:eastAsia="de-DE"/>
-              </w:rPr>
-              <w:t>Mitarbeiter</w:t>
-            </w:r>
-            <w:r>
-              <w:rPr>
-                <w:lang w:eastAsia="de-DE"/>
-              </w:rPr>
-              <w:t xml:space="preserve"> öffnen</w:t>
+              <w:t>-Ansicht: neuer Mitarbeiter öffnen</w:t>
             </w:r>
           </w:p>
           <w:p>
@@ -20577,19 +20417,7 @@
               <w:rPr>
                 <w:lang w:eastAsia="de-DE"/>
               </w:rPr>
-              <w:t>-</w:t>
-            </w:r>
-            <w:r>
-              <w:rPr>
-                <w:lang w:eastAsia="de-DE"/>
-              </w:rPr>
-              <w:t>Mitarbeiter</w:t>
-            </w:r>
-            <w:r>
-              <w:rPr>
-                <w:lang w:eastAsia="de-DE"/>
-              </w:rPr>
-              <w:t xml:space="preserve"> speichern</w:t>
+              <w:t>-Mitarbeiter speichern</w:t>
             </w:r>
           </w:p>
           <w:p>
@@ -20688,13 +20516,7 @@
               <w:rPr>
                 <w:lang w:eastAsia="de-DE"/>
               </w:rPr>
-              <w:t>Mitarbeiter</w:t>
-            </w:r>
-            <w:r>
-              <w:rPr>
-                <w:lang w:eastAsia="de-DE"/>
-              </w:rPr>
-              <w:t xml:space="preserve"> wird mit eingegebenen Daten angezeigt</w:t>
+              <w:t>Mitarbeiter wird mit eingegebenen Daten angezeigt</w:t>
             </w:r>
             <w:r>
               <w:rPr>
@@ -20711,10 +20533,7 @@
         <w:pStyle w:val="berschrift4"/>
       </w:pPr>
       <w:r>
-        <w:t>Vorgehensmodell</w:t>
-      </w:r>
-      <w:r>
-        <w:t xml:space="preserve"> anlegen</w:t>
+        <w:t>Vorgehensmodell anlegen</w:t>
       </w:r>
     </w:p>
     <w:tbl>
@@ -20742,19 +20561,11 @@
                 <w:lang w:eastAsia="de-DE"/>
               </w:rPr>
             </w:pPr>
-            <w:proofErr w:type="spellStart"/>
-            <w:r>
-              <w:rPr>
-                <w:lang w:eastAsia="de-DE"/>
-              </w:rPr>
-              <w:t>Id</w:t>
-            </w:r>
-            <w:proofErr w:type="spellEnd"/>
-            <w:r>
-              <w:rPr>
-                <w:lang w:eastAsia="de-DE"/>
-              </w:rPr>
-              <w:t xml:space="preserve"> / Titel</w:t>
+            <w:r>
+              <w:rPr>
+                <w:lang w:eastAsia="de-DE"/>
+              </w:rPr>
+              <w:t>Id / Titel</w:t>
             </w:r>
           </w:p>
         </w:tc>
@@ -20846,13 +20657,7 @@
               <w:rPr>
                 <w:lang w:eastAsia="de-DE"/>
               </w:rPr>
-              <w:t>mit folgenden Daten anlegen</w:t>
-            </w:r>
-            <w:r>
-              <w:rPr>
-                <w:lang w:eastAsia="de-DE"/>
-              </w:rPr>
-              <w:t>:</w:t>
+              <w:t>mit folgenden Daten anlegen:</w:t>
             </w:r>
           </w:p>
           <w:p>
@@ -21053,19 +20858,7 @@
               <w:rPr>
                 <w:lang w:eastAsia="de-DE"/>
               </w:rPr>
-              <w:t>-</w:t>
-            </w:r>
-            <w:r>
-              <w:rPr>
-                <w:lang w:eastAsia="de-DE"/>
-              </w:rPr>
-              <w:t>Titel</w:t>
-            </w:r>
-            <w:r>
-              <w:rPr>
-                <w:lang w:eastAsia="de-DE"/>
-              </w:rPr>
-              <w:t xml:space="preserve"> ändern</w:t>
+              <w:t>-Titel ändern</w:t>
             </w:r>
           </w:p>
           <w:p>
@@ -21093,19 +20886,7 @@
               <w:rPr>
                 <w:lang w:eastAsia="de-DE"/>
               </w:rPr>
-              <w:t>-</w:t>
-            </w:r>
-            <w:r>
-              <w:rPr>
-                <w:lang w:eastAsia="de-DE"/>
-              </w:rPr>
-              <w:t>Titel</w:t>
-            </w:r>
-            <w:r>
-              <w:rPr>
-                <w:lang w:eastAsia="de-DE"/>
-              </w:rPr>
-              <w:t xml:space="preserve"> überprüfen</w:t>
+              <w:t>-Titel überprüfen</w:t>
             </w:r>
           </w:p>
         </w:tc>
@@ -21154,25 +20935,7 @@
               <w:rPr>
                 <w:lang w:eastAsia="de-DE"/>
               </w:rPr>
-              <w:t xml:space="preserve">. </w:t>
-            </w:r>
-            <w:r>
-              <w:rPr>
-                <w:lang w:eastAsia="de-DE"/>
-              </w:rPr>
-              <w:t xml:space="preserve">Der geänderte </w:t>
-            </w:r>
-            <w:r>
-              <w:rPr>
-                <w:lang w:eastAsia="de-DE"/>
-              </w:rPr>
-              <w:t>Titel</w:t>
-            </w:r>
-            <w:r>
-              <w:rPr>
-                <w:lang w:eastAsia="de-DE"/>
-              </w:rPr>
-              <w:t xml:space="preserve"> wurde übernommen.</w:t>
+              <w:t>. Der geänderte Titel wurde übernommen.</w:t>
             </w:r>
           </w:p>
         </w:tc>
@@ -21214,19 +20977,11 @@
                 <w:lang w:eastAsia="de-DE"/>
               </w:rPr>
             </w:pPr>
-            <w:proofErr w:type="spellStart"/>
-            <w:r>
-              <w:rPr>
-                <w:lang w:eastAsia="de-DE"/>
-              </w:rPr>
-              <w:t>Id</w:t>
-            </w:r>
-            <w:proofErr w:type="spellEnd"/>
-            <w:r>
-              <w:rPr>
-                <w:lang w:eastAsia="de-DE"/>
-              </w:rPr>
-              <w:t xml:space="preserve"> / Titel</w:t>
+            <w:r>
+              <w:rPr>
+                <w:lang w:eastAsia="de-DE"/>
+              </w:rPr>
+              <w:t>Id / Titel</w:t>
             </w:r>
           </w:p>
         </w:tc>
@@ -21245,19 +21000,7 @@
               <w:rPr>
                 <w:lang w:eastAsia="de-DE"/>
               </w:rPr>
-              <w:t>T-0</w:t>
-            </w:r>
-            <w:r>
-              <w:rPr>
-                <w:lang w:eastAsia="de-DE"/>
-              </w:rPr>
-              <w:t>3</w:t>
-            </w:r>
-            <w:r>
-              <w:rPr>
-                <w:lang w:eastAsia="de-DE"/>
-              </w:rPr>
-              <w:t xml:space="preserve"> / Projekt </w:t>
+              <w:t xml:space="preserve">T-03 / Projekt </w:t>
             </w:r>
             <w:r>
               <w:rPr>
@@ -21567,13 +21310,7 @@
               <w:rPr>
                 <w:lang w:eastAsia="de-DE"/>
               </w:rPr>
-              <w:t xml:space="preserve">. </w:t>
-            </w:r>
-            <w:r>
-              <w:rPr>
-                <w:lang w:eastAsia="de-DE"/>
-              </w:rPr>
-              <w:t>Der geänderte Name wurde übernommen.</w:t>
+              <w:t>. Der geänderte Name wurde übernommen.</w:t>
             </w:r>
           </w:p>
         </w:tc>
@@ -21612,19 +21349,11 @@
                 <w:lang w:eastAsia="de-DE"/>
               </w:rPr>
             </w:pPr>
-            <w:proofErr w:type="spellStart"/>
-            <w:r>
-              <w:rPr>
-                <w:lang w:eastAsia="de-DE"/>
-              </w:rPr>
-              <w:t>Id</w:t>
-            </w:r>
-            <w:proofErr w:type="spellEnd"/>
-            <w:r>
-              <w:rPr>
-                <w:lang w:eastAsia="de-DE"/>
-              </w:rPr>
-              <w:t xml:space="preserve"> / Titel</w:t>
+            <w:r>
+              <w:rPr>
+                <w:lang w:eastAsia="de-DE"/>
+              </w:rPr>
+              <w:t>Id / Titel</w:t>
             </w:r>
           </w:p>
         </w:tc>
@@ -22005,13 +21734,7 @@
               <w:rPr>
                 <w:lang w:eastAsia="de-DE"/>
               </w:rPr>
-              <w:t xml:space="preserve">. </w:t>
-            </w:r>
-            <w:r>
-              <w:rPr>
-                <w:lang w:eastAsia="de-DE"/>
-              </w:rPr>
-              <w:t>Der geänderte Titel wurde übernommen.</w:t>
+              <w:t>. Der geänderte Titel wurde übernommen.</w:t>
             </w:r>
           </w:p>
         </w:tc>
@@ -22022,13 +21745,7 @@
         <w:pStyle w:val="berschrift4"/>
       </w:pPr>
       <w:r>
-        <w:t>Dokumentreferenzen</w:t>
-      </w:r>
-      <w:r>
-        <w:t xml:space="preserve"> </w:t>
-      </w:r>
-      <w:r>
-        <w:t>verwalten</w:t>
+        <w:t>Dokumentreferenzen verwalten</w:t>
       </w:r>
     </w:p>
     <w:tbl>
@@ -22056,19 +21773,11 @@
                 <w:lang w:eastAsia="de-DE"/>
               </w:rPr>
             </w:pPr>
-            <w:proofErr w:type="spellStart"/>
-            <w:r>
-              <w:rPr>
-                <w:lang w:eastAsia="de-DE"/>
-              </w:rPr>
-              <w:t>Id</w:t>
-            </w:r>
-            <w:proofErr w:type="spellEnd"/>
-            <w:r>
-              <w:rPr>
-                <w:lang w:eastAsia="de-DE"/>
-              </w:rPr>
-              <w:t xml:space="preserve"> / Titel</w:t>
+            <w:r>
+              <w:rPr>
+                <w:lang w:eastAsia="de-DE"/>
+              </w:rPr>
+              <w:t>Id / Titel</w:t>
             </w:r>
           </w:p>
         </w:tc>
@@ -22087,19 +21796,7 @@
               <w:rPr>
                 <w:lang w:eastAsia="de-DE"/>
               </w:rPr>
-              <w:t>T-0</w:t>
-            </w:r>
-            <w:r>
-              <w:rPr>
-                <w:lang w:eastAsia="de-DE"/>
-              </w:rPr>
-              <w:t>5</w:t>
-            </w:r>
-            <w:r>
-              <w:rPr>
-                <w:lang w:eastAsia="de-DE"/>
-              </w:rPr>
-              <w:t xml:space="preserve"> / </w:t>
+              <w:t xml:space="preserve">T-05 / </w:t>
             </w:r>
             <w:r>
               <w:t xml:space="preserve">Dokumentreferenzen </w:t>
@@ -22152,19 +21849,7 @@
               <w:rPr>
                 <w:lang w:eastAsia="de-DE"/>
               </w:rPr>
-              <w:t xml:space="preserve">Eine </w:t>
-            </w:r>
-            <w:r>
-              <w:rPr>
-                <w:lang w:eastAsia="de-DE"/>
-              </w:rPr>
-              <w:t>Dokumentreferenz</w:t>
-            </w:r>
-            <w:r>
-              <w:rPr>
-                <w:lang w:eastAsia="de-DE"/>
-              </w:rPr>
-              <w:t xml:space="preserve"> mit folgenden Daten anlegen:</w:t>
+              <w:t>Eine Dokumentreferenz mit folgenden Daten anlegen:</w:t>
             </w:r>
           </w:p>
           <w:p>
@@ -22188,19 +21873,11 @@
                 <w:lang w:val="en-US" w:eastAsia="de-DE"/>
               </w:rPr>
             </w:pPr>
-            <w:proofErr w:type="spellStart"/>
             <w:r>
               <w:rPr>
                 <w:lang w:val="en-US" w:eastAsia="de-DE"/>
               </w:rPr>
-              <w:t>Pfad</w:t>
-            </w:r>
-            <w:proofErr w:type="spellEnd"/>
-            <w:r>
-              <w:rPr>
-                <w:lang w:val="en-US" w:eastAsia="de-DE"/>
-              </w:rPr>
-              <w:t>: C:/tmp/</w:t>
+              <w:t>Pfad: C:/tmp/</w:t>
             </w:r>
             <w:r>
               <w:rPr>
@@ -22357,13 +22034,7 @@
               <w:rPr>
                 <w:lang w:eastAsia="de-DE"/>
               </w:rPr>
-              <w:t>Dokumentreferenz</w:t>
-            </w:r>
-            <w:r>
-              <w:rPr>
-                <w:lang w:eastAsia="de-DE"/>
-              </w:rPr>
-              <w:t xml:space="preserve"> </w:t>
+              <w:t xml:space="preserve">Dokumentreferenz </w:t>
             </w:r>
             <w:r>
               <w:rPr>
@@ -22505,13 +22176,7 @@
               <w:rPr>
                 <w:lang w:eastAsia="de-DE"/>
               </w:rPr>
-              <w:t xml:space="preserve">. </w:t>
-            </w:r>
-            <w:r>
-              <w:rPr>
-                <w:lang w:eastAsia="de-DE"/>
-              </w:rPr>
-              <w:t>Der geänderte Name wurde übernommen.</w:t>
+              <w:t>. Der geänderte Name wurde übernommen.</w:t>
             </w:r>
             <w:r>
               <w:rPr>
@@ -22528,10 +22193,7 @@
         <w:pStyle w:val="berschrift4"/>
       </w:pPr>
       <w:r>
-        <w:t>Meilensteine</w:t>
-      </w:r>
-      <w:r>
-        <w:t xml:space="preserve"> verwalten</w:t>
+        <w:t>Meilensteine verwalten</w:t>
       </w:r>
     </w:p>
     <w:tbl>
@@ -22559,19 +22221,11 @@
                 <w:lang w:eastAsia="de-DE"/>
               </w:rPr>
             </w:pPr>
-            <w:proofErr w:type="spellStart"/>
-            <w:r>
-              <w:rPr>
-                <w:lang w:eastAsia="de-DE"/>
-              </w:rPr>
-              <w:t>Id</w:t>
-            </w:r>
-            <w:proofErr w:type="spellEnd"/>
-            <w:r>
-              <w:rPr>
-                <w:lang w:eastAsia="de-DE"/>
-              </w:rPr>
-              <w:t xml:space="preserve"> / Titel</w:t>
+            <w:r>
+              <w:rPr>
+                <w:lang w:eastAsia="de-DE"/>
+              </w:rPr>
+              <w:t>Id / Titel</w:t>
             </w:r>
           </w:p>
         </w:tc>
@@ -22590,19 +22244,7 @@
               <w:rPr>
                 <w:lang w:eastAsia="de-DE"/>
               </w:rPr>
-              <w:t>T-0</w:t>
-            </w:r>
-            <w:r>
-              <w:rPr>
-                <w:lang w:eastAsia="de-DE"/>
-              </w:rPr>
-              <w:t>6</w:t>
-            </w:r>
-            <w:r>
-              <w:rPr>
-                <w:lang w:eastAsia="de-DE"/>
-              </w:rPr>
-              <w:t xml:space="preserve"> / </w:t>
+              <w:t xml:space="preserve">T-06 / </w:t>
             </w:r>
             <w:r>
               <w:t xml:space="preserve">Meilensteine </w:t>
@@ -22677,13 +22319,7 @@
               <w:rPr>
                 <w:lang w:eastAsia="de-DE"/>
               </w:rPr>
-              <w:t xml:space="preserve">Name: </w:t>
-            </w:r>
-            <w:r>
-              <w:rPr>
-                <w:lang w:eastAsia="de-DE"/>
-              </w:rPr>
-              <w:t>M01</w:t>
+              <w:t>Name: M01</w:t>
             </w:r>
           </w:p>
           <w:p>
@@ -22797,25 +22433,7 @@
               <w:rPr>
                 <w:lang w:eastAsia="de-DE"/>
               </w:rPr>
-              <w:t>E</w:t>
-            </w:r>
-            <w:r>
-              <w:rPr>
-                <w:lang w:eastAsia="de-DE"/>
-              </w:rPr>
-              <w:t xml:space="preserve">ine Phase P2 </w:t>
-            </w:r>
-            <w:r>
-              <w:rPr>
-                <w:lang w:eastAsia="de-DE"/>
-              </w:rPr>
-              <w:t>ist erfasst</w:t>
-            </w:r>
-            <w:r>
-              <w:rPr>
-                <w:lang w:eastAsia="de-DE"/>
-              </w:rPr>
-              <w:t>. Sie dauert min 2 Tage.</w:t>
+              <w:t>Eine Phase P2 ist erfasst. Sie dauert min 2 Tage.</w:t>
             </w:r>
           </w:p>
         </w:tc>
@@ -22858,31 +22476,7 @@
               <w:rPr>
                 <w:lang w:eastAsia="de-DE"/>
               </w:rPr>
-              <w:t>-Ansicht: neue</w:t>
-            </w:r>
-            <w:r>
-              <w:rPr>
-                <w:lang w:eastAsia="de-DE"/>
-              </w:rPr>
-              <w:t>r</w:t>
-            </w:r>
-            <w:r>
-              <w:rPr>
-                <w:lang w:eastAsia="de-DE"/>
-              </w:rPr>
-              <w:t xml:space="preserve"> </w:t>
-            </w:r>
-            <w:r>
-              <w:rPr>
-                <w:lang w:eastAsia="de-DE"/>
-              </w:rPr>
-              <w:t>Meilenstein</w:t>
-            </w:r>
-            <w:r>
-              <w:rPr>
-                <w:lang w:eastAsia="de-DE"/>
-              </w:rPr>
-              <w:t xml:space="preserve"> anlegen</w:t>
+              <w:t>-Ansicht: neuer Meilenstein anlegen</w:t>
             </w:r>
           </w:p>
           <w:p>
@@ -22910,19 +22504,7 @@
               <w:rPr>
                 <w:lang w:eastAsia="de-DE"/>
               </w:rPr>
-              <w:t>-</w:t>
-            </w:r>
-            <w:r>
-              <w:rPr>
-                <w:lang w:eastAsia="de-DE"/>
-              </w:rPr>
-              <w:t>Meilenstein</w:t>
-            </w:r>
-            <w:r>
-              <w:rPr>
-                <w:lang w:eastAsia="de-DE"/>
-              </w:rPr>
-              <w:t xml:space="preserve"> speichern</w:t>
+              <w:t>-Meilenstein speichern</w:t>
             </w:r>
           </w:p>
           <w:p>
@@ -23113,16 +22695,8 @@
               <w:rPr>
                 <w:lang w:eastAsia="de-DE"/>
               </w:rPr>
-              <w:t xml:space="preserve">Testfall </w:t>
-            </w:r>
-            <w:proofErr w:type="spellStart"/>
-            <w:r>
-              <w:rPr>
-                <w:lang w:eastAsia="de-DE"/>
-              </w:rPr>
-              <w:t>Id</w:t>
-            </w:r>
-            <w:proofErr w:type="spellEnd"/>
+              <w:t>Testfall Id</w:t>
+            </w:r>
           </w:p>
         </w:tc>
         <w:tc>
@@ -23320,49 +22894,7 @@
         <w:rPr>
           <w:lang w:eastAsia="de-DE"/>
         </w:rPr>
-        <w:t xml:space="preserve">Für die Dokumentation wird auf die Microsoft Produkte Word und </w:t>
-      </w:r>
-      <w:proofErr w:type="spellStart"/>
-      <w:r>
-        <w:rPr>
-          <w:lang w:eastAsia="de-DE"/>
-        </w:rPr>
-        <w:t>Ecxel</w:t>
-      </w:r>
-      <w:proofErr w:type="spellEnd"/>
-      <w:r>
-        <w:rPr>
-          <w:lang w:eastAsia="de-DE"/>
-        </w:rPr>
-        <w:t xml:space="preserve"> gesetzt. Für </w:t>
-      </w:r>
-      <w:proofErr w:type="spellStart"/>
-      <w:r>
-        <w:rPr>
-          <w:lang w:eastAsia="de-DE"/>
-        </w:rPr>
-        <w:t>Uml</w:t>
-      </w:r>
-      <w:proofErr w:type="spellEnd"/>
-      <w:r>
-        <w:rPr>
-          <w:lang w:eastAsia="de-DE"/>
-        </w:rPr>
-        <w:t xml:space="preserve">-Diagramme wird die kostenlose Software </w:t>
-      </w:r>
-      <w:proofErr w:type="spellStart"/>
-      <w:r>
-        <w:rPr>
-          <w:lang w:eastAsia="de-DE"/>
-        </w:rPr>
-        <w:t>AgroUml</w:t>
-      </w:r>
-      <w:proofErr w:type="spellEnd"/>
-      <w:r>
-        <w:rPr>
-          <w:lang w:eastAsia="de-DE"/>
-        </w:rPr>
-        <w:t xml:space="preserve"> verwendet.</w:t>
+        <w:t>Für die Dokumentation wird auf die Microsoft Produkte Word und Ecxel gesetzt. Für Uml-Diagramme wird die kostenlose Software AgroUml verwendet.</w:t>
       </w:r>
     </w:p>
     <w:p>
@@ -23384,49 +22916,7 @@
         <w:rPr>
           <w:lang w:eastAsia="de-DE"/>
         </w:rPr>
-        <w:t xml:space="preserve">Für die Softwareentwicklung wird die </w:t>
-      </w:r>
-      <w:proofErr w:type="spellStart"/>
-      <w:r>
-        <w:rPr>
-          <w:lang w:eastAsia="de-DE"/>
-        </w:rPr>
-        <w:t>SpringSource</w:t>
-      </w:r>
-      <w:proofErr w:type="spellEnd"/>
-      <w:r>
-        <w:rPr>
-          <w:lang w:eastAsia="de-DE"/>
-        </w:rPr>
-        <w:t xml:space="preserve"> Toolsuite eingesetzt. Diese beinhaltet neben diversen kleinen </w:t>
-      </w:r>
-      <w:proofErr w:type="spellStart"/>
-      <w:r>
-        <w:rPr>
-          <w:lang w:eastAsia="de-DE"/>
-        </w:rPr>
-        <w:t>Plugins</w:t>
-      </w:r>
-      <w:proofErr w:type="spellEnd"/>
-      <w:r>
-        <w:rPr>
-          <w:lang w:eastAsia="de-DE"/>
-        </w:rPr>
-        <w:t xml:space="preserve"> vor allem Spring </w:t>
-      </w:r>
-      <w:proofErr w:type="spellStart"/>
-      <w:r>
-        <w:rPr>
-          <w:lang w:eastAsia="de-DE"/>
-        </w:rPr>
-        <w:t>Roo</w:t>
-      </w:r>
-      <w:proofErr w:type="spellEnd"/>
-      <w:r>
-        <w:rPr>
-          <w:lang w:eastAsia="de-DE"/>
-        </w:rPr>
-        <w:t xml:space="preserve"> welches das Erstellen einer Webapplikation erleichtert. Hier eine Übersicht aller </w:t>
+        <w:t xml:space="preserve">Für die Softwareentwicklung wird die SpringSource Toolsuite eingesetzt. Diese beinhaltet neben diversen kleinen Plugins vor allem Spring Roo welches das Erstellen einer Webapplikation erleichtert. Hier eine Übersicht aller </w:t>
       </w:r>
       <w:r>
         <w:rPr>
@@ -23461,14 +22951,12 @@
                 <w:lang w:eastAsia="de-DE"/>
               </w:rPr>
             </w:pPr>
-            <w:proofErr w:type="spellStart"/>
             <w:r>
               <w:rPr>
                 <w:lang w:eastAsia="de-DE"/>
               </w:rPr>
               <w:t>Plugin</w:t>
             </w:r>
-            <w:proofErr w:type="spellEnd"/>
           </w:p>
         </w:tc>
         <w:tc>
@@ -23580,21 +23068,7 @@
         <w:rPr>
           <w:lang w:eastAsia="de-DE"/>
         </w:rPr>
-        <w:t xml:space="preserve">Zur Versionsverwaltung von Source-Code und Dokumentation wird </w:t>
-      </w:r>
-      <w:proofErr w:type="spellStart"/>
-      <w:r>
-        <w:rPr>
-          <w:lang w:eastAsia="de-DE"/>
-        </w:rPr>
-        <w:t>Git</w:t>
-      </w:r>
-      <w:proofErr w:type="spellEnd"/>
-      <w:r>
-        <w:rPr>
-          <w:lang w:eastAsia="de-DE"/>
-        </w:rPr>
-        <w:t xml:space="preserve"> eingesetzt. Dazu wurde auf github.com ein entsprechendes Repository eröffnet.</w:t>
+        <w:t>Zur Versionsverwaltung von Source-Code und Dokumentation wird Git eingesetzt. Dazu wurde auf github.com ein entsprechendes Repository eröffnet.</w:t>
       </w:r>
     </w:p>
     <w:p>
@@ -23692,14 +23166,27 @@
     <w:r>
       <w:tab/>
     </w:r>
-    <w:fldSimple w:instr=" AUTHOR   \* MERGEFORMAT ">
-      <w:r>
-        <w:rPr>
-          <w:noProof/>
-        </w:rPr>
-        <w:t>Anderegg, Lars</w:t>
-      </w:r>
-    </w:fldSimple>
+    <w:r>
+      <w:fldChar w:fldCharType="begin"/>
+    </w:r>
+    <w:r>
+      <w:instrText xml:space="preserve"> AUTHOR   \* MERGEFORMAT </w:instrText>
+    </w:r>
+    <w:r>
+      <w:fldChar w:fldCharType="separate"/>
+    </w:r>
+    <w:r>
+      <w:rPr>
+        <w:noProof/>
+      </w:rPr>
+      <w:t>Anderegg, Lars</w:t>
+    </w:r>
+    <w:r>
+      <w:rPr>
+        <w:noProof/>
+      </w:rPr>
+      <w:fldChar w:fldCharType="end"/>
+    </w:r>
     <w:r>
       <w:tab/>
     </w:r>
@@ -23716,7 +23203,7 @@
       <w:rPr>
         <w:noProof/>
       </w:rPr>
-      <w:t>18</w:t>
+      <w:t>5</w:t>
     </w:r>
     <w:r>
       <w:fldChar w:fldCharType="end"/>
@@ -23724,14 +23211,27 @@
     <w:r>
       <w:t>/</w:t>
     </w:r>
-    <w:fldSimple w:instr=" NUMPAGES  \* Arabic  \* MERGEFORMAT ">
-      <w:r>
-        <w:rPr>
-          <w:noProof/>
-        </w:rPr>
-        <w:t>18</w:t>
-      </w:r>
-    </w:fldSimple>
+    <w:r>
+      <w:fldChar w:fldCharType="begin"/>
+    </w:r>
+    <w:r>
+      <w:instrText xml:space="preserve"> NUMPAGES  \* Arabic  \* MERGEFORMAT </w:instrText>
+    </w:r>
+    <w:r>
+      <w:fldChar w:fldCharType="separate"/>
+    </w:r>
+    <w:r>
+      <w:rPr>
+        <w:noProof/>
+      </w:rPr>
+      <w:t>18</w:t>
+    </w:r>
+    <w:r>
+      <w:rPr>
+        <w:noProof/>
+      </w:rPr>
+      <w:fldChar w:fldCharType="end"/>
+    </w:r>
   </w:p>
 </w:ftr>
 </file>
@@ -27060,7 +26560,7 @@
 </file>
 
 <file path=customXml/itemProps1.xml><?xml version="1.0" encoding="utf-8"?>
-<ds:datastoreItem xmlns:ds="http://schemas.openxmlformats.org/officeDocument/2006/customXml" ds:itemID="{3EB111D2-277C-486F-97C0-8C9D70AF608C}">
+<ds:datastoreItem xmlns:ds="http://schemas.openxmlformats.org/officeDocument/2006/customXml" ds:itemID="{73A02E81-6820-4DB4-A464-19D17306EAB9}">
   <ds:schemaRefs>
     <ds:schemaRef ds:uri="http://schemas.openxmlformats.org/officeDocument/2006/bibliography"/>
   </ds:schemaRefs>

</xml_diff>